<commit_message>
Cambio de arreglo en documento y proyecto
</commit_message>
<xml_diff>
--- a/Documentación - Desafío II.docx
+++ b/Documentación - Desafío II.docx
@@ -1366,6 +1366,7 @@
       </w:pPr>
       <w:r>
         <w:rPr>
+          <w:noProof/>
           <w:lang w:val="es-MX"/>
         </w:rPr>
         <w:drawing>
@@ -1518,6 +1519,7 @@
       </w:pPr>
       <w:r>
         <w:rPr>
+          <w:noProof/>
           <w:lang w:val="es-MX"/>
         </w:rPr>
         <w:drawing>
@@ -1669,10 +1671,10 @@
           <w:lang w:val="es-MX"/>
         </w:rPr>
         <w:drawing>
-          <wp:inline distT="0" distB="0" distL="0" distR="0" wp14:anchorId="6B312197" wp14:editId="1CD5D632">
-            <wp:extent cx="5612130" cy="2320290"/>
-            <wp:effectExtent l="0" t="0" r="7620" b="3810"/>
-            <wp:docPr id="1214559959" name="Imagen 1" descr="Interfaz de usuario gráfica, Diagrama&#10;&#10;Descripción generada automáticamente con confianza media"/>
+          <wp:inline distT="0" distB="0" distL="0" distR="0" wp14:anchorId="65C5449D" wp14:editId="2AD98470">
+            <wp:extent cx="5612130" cy="2312035"/>
+            <wp:effectExtent l="0" t="0" r="7620" b="0"/>
+            <wp:docPr id="922518863" name="Imagen 1"/>
             <wp:cNvGraphicFramePr>
               <a:graphicFrameLocks xmlns:a="http://schemas.openxmlformats.org/drawingml/2006/main" noChangeAspect="1"/>
             </wp:cNvGraphicFramePr>
@@ -1680,7 +1682,7 @@
               <a:graphicData uri="http://schemas.openxmlformats.org/drawingml/2006/picture">
                 <pic:pic xmlns:pic="http://schemas.openxmlformats.org/drawingml/2006/picture">
                   <pic:nvPicPr>
-                    <pic:cNvPr id="1214559959" name="Imagen 1" descr="Interfaz de usuario gráfica, Diagrama&#10;&#10;Descripción generada automáticamente con confianza media"/>
+                    <pic:cNvPr id="922518863" name=""/>
                     <pic:cNvPicPr/>
                   </pic:nvPicPr>
                   <pic:blipFill>
@@ -1692,7 +1694,7 @@
                   <pic:spPr>
                     <a:xfrm>
                       <a:off x="0" y="0"/>
-                      <a:ext cx="5612130" cy="2320290"/>
+                      <a:ext cx="5612130" cy="2312035"/>
                     </a:xfrm>
                     <a:prstGeom prst="rect">
                       <a:avLst/>
@@ -1712,12 +1714,6 @@
           <w:lang w:val="es-MX"/>
         </w:rPr>
       </w:pPr>
-      <w:r>
-        <w:rPr>
-          <w:lang w:val="es-MX"/>
-        </w:rPr>
-        <w:br/>
-      </w:r>
     </w:p>
     <w:p>
       <w:pPr>
@@ -1742,6 +1738,7 @@
           <w:noProof/>
           <w:lang w:val="es-MX"/>
         </w:rPr>
+        <w:lastRenderedPageBreak/>
         <mc:AlternateContent>
           <mc:Choice Requires="wps">
             <w:drawing>
@@ -2720,8 +2717,16 @@
           <w:sz w:val="24"/>
           <w:szCs w:val="24"/>
         </w:rPr>
+        <w:t xml:space="preserve">Para eliminar y crear el surtidor, primero hay que ubicarse en la estación en específico, eso se hace por medio del código y por medio de un puntero que buscara el código de la estación, una vez ubicados ahí, la idea es que se despliegue la pregunta de eliminar o crear surtidor, si </w:t>
+      </w:r>
+      <w:r>
+        <w:rPr>
+          <w:rFonts w:ascii="Times New Roman" w:hAnsi="Times New Roman" w:cs="Times New Roman"/>
+          <w:sz w:val="24"/>
+          <w:szCs w:val="24"/>
+        </w:rPr>
         <w:lastRenderedPageBreak/>
-        <w:t>Para eliminar y crear el surtidor, primero hay que ubicarse en la estación en específico, eso se hace por medio del código y por medio de un puntero que buscara el código de la estación, una vez ubicados ahí, la idea es que se despliegue la pregunta de eliminar o crear surtidor, si es crear, se debe verificar si se puede hacer, viendo si hay menos de 12 surtidores en la estación y para eliminar un surtidor, hay que verificar si es el único en la isla, para</w:t>
+        <w:t>es crear, se debe verificar si se puede hacer, viendo si hay menos de 12 surtidores en la estación y para eliminar un surtidor, hay que verificar si es el único en la isla, para</w:t>
       </w:r>
       <w:r>
         <w:rPr>
@@ -2800,6 +2805,7 @@
       <w:r>
         <w:rPr>
           <w:rFonts w:ascii="Times New Roman" w:hAnsi="Times New Roman" w:cs="Times New Roman"/>
+          <w:noProof/>
           <w:sz w:val="24"/>
           <w:szCs w:val="24"/>
         </w:rPr>
@@ -3052,6 +3058,7 @@
       <w:r>
         <w:rPr>
           <w:rFonts w:ascii="Times New Roman" w:hAnsi="Times New Roman" w:cs="Times New Roman"/>
+          <w:noProof/>
           <w:sz w:val="24"/>
           <w:szCs w:val="24"/>
         </w:rPr>
@@ -3107,25 +3114,25 @@
           <w:sz w:val="24"/>
           <w:szCs w:val="24"/>
         </w:rPr>
+        <w:t>Para actualizar el tanque, habría que buscar el valor que tiene el tanque y a ese, restarle la cantidad vendida, para hacerlo, se busca el valor del tanque en el arreglo de cada estación y se lo va cambiando según las ventas, así el tanque se ira actualizando hasta que se vacíe por completo.</w:t>
+      </w:r>
+    </w:p>
+    <w:p>
+      <w:pPr>
+        <w:jc w:val="both"/>
+        <w:rPr>
+          <w:rFonts w:ascii="Times New Roman" w:hAnsi="Times New Roman" w:cs="Times New Roman"/>
+          <w:sz w:val="24"/>
+          <w:szCs w:val="24"/>
+        </w:rPr>
+      </w:pPr>
+      <w:r>
+        <w:rPr>
+          <w:rFonts w:ascii="Times New Roman" w:hAnsi="Times New Roman" w:cs="Times New Roman"/>
+          <w:sz w:val="24"/>
+          <w:szCs w:val="24"/>
+        </w:rPr>
         <w:lastRenderedPageBreak/>
-        <w:t>Para actualizar el tanque, habría que buscar el valor que tiene el tanque y a ese, restarle la cantidad vendida, para hacerlo, se busca el valor del tanque en el arreglo de cada estación y se lo va cambiando según las ventas, así el tanque se ira actualizando hasta que se vacíe por completo.</w:t>
-      </w:r>
-    </w:p>
-    <w:p>
-      <w:pPr>
-        <w:jc w:val="both"/>
-        <w:rPr>
-          <w:rFonts w:ascii="Times New Roman" w:hAnsi="Times New Roman" w:cs="Times New Roman"/>
-          <w:sz w:val="24"/>
-          <w:szCs w:val="24"/>
-        </w:rPr>
-      </w:pPr>
-      <w:r>
-        <w:rPr>
-          <w:rFonts w:ascii="Times New Roman" w:hAnsi="Times New Roman" w:cs="Times New Roman"/>
-          <w:sz w:val="24"/>
-          <w:szCs w:val="24"/>
-        </w:rPr>
         <w:t>La fuga de combustible se debe hacer con dos valores, teniendo el valor total de litros vendidos por una categoría en específico de una estación en específico, más la cantidad de litros que hay en esa categoría, después, hay que hacer una comparación de la cantidad total que tiene el tanque, si la suma de todas las cantidades es igual o mayor al 95% de la cantidad máxima que puede almacenar el tanque, se debe decir que no hay fugas.</w:t>
       </w:r>
     </w:p>
@@ -3387,7 +3394,6 @@
           <w:sz w:val="24"/>
           <w:szCs w:val="24"/>
         </w:rPr>
-        <w:lastRenderedPageBreak/>
         <w:t>Diagrama de notación UML simplificado</w:t>
       </w:r>
     </w:p>
@@ -3552,6 +3558,7 @@
                 <w:szCs w:val="24"/>
                 <w:lang w:val="es-MX"/>
               </w:rPr>
+              <w:lastRenderedPageBreak/>
               <w:t xml:space="preserve">- </w:t>
             </w:r>
             <w:r>
@@ -3563,18 +3570,7 @@
                 <w:szCs w:val="24"/>
                 <w:lang w:val="es-MX"/>
               </w:rPr>
-              <w:t xml:space="preserve"> </w:t>
-            </w:r>
-            <w:r>
-              <w:rPr>
-                <w:rFonts w:ascii="Times New Roman" w:hAnsi="Times New Roman" w:cs="Times New Roman"/>
-                <w:b/>
-                <w:bCs/>
-                <w:sz w:val="24"/>
-                <w:szCs w:val="24"/>
-                <w:lang w:val="es-MX"/>
-              </w:rPr>
-              <w:t>std::</w:t>
+              <w:t xml:space="preserve"> std::</w:t>
             </w:r>
             <w:r>
               <w:rPr>
@@ -4154,6 +4150,7 @@
           <w:rFonts w:ascii="Times New Roman" w:hAnsi="Times New Roman" w:cs="Times New Roman"/>
           <w:b/>
           <w:bCs/>
+          <w:noProof/>
           <w:sz w:val="24"/>
           <w:szCs w:val="24"/>
           <w:lang w:val="es-MX"/>
@@ -4219,6 +4216,7 @@
           <w:rFonts w:ascii="Times New Roman" w:hAnsi="Times New Roman" w:cs="Times New Roman"/>
           <w:b/>
           <w:bCs/>
+          <w:noProof/>
           <w:sz w:val="24"/>
           <w:szCs w:val="24"/>
           <w:lang w:val="es-MX"/>
@@ -6553,6 +6551,7 @@
   <w:style w:type="character" w:default="1" w:styleId="Fuentedeprrafopredeter">
     <w:name w:val="Default Paragraph Font"/>
     <w:uiPriority w:val="1"/>
+    <w:semiHidden/>
     <w:unhideWhenUsed/>
   </w:style>
   <w:style w:type="table" w:default="1" w:styleId="Tablanormal">

</xml_diff>

<commit_message>
Avance metodo cambiar precio y actualizacion del precio en todas las estaciones
</commit_message>
<xml_diff>
--- a/Documentación - Desafío II.docx
+++ b/Documentación - Desafío II.docx
@@ -1480,7 +1480,27 @@
           <w:szCs w:val="24"/>
           <w:lang w:val="es-MX"/>
         </w:rPr>
-        <w:t>Mas o menos como se indica en la imagen P[0] me dirige a la posición 0 del arreglo,</w:t>
+        <w:t xml:space="preserve">Mas o menos como se indica en la imagen </w:t>
+      </w:r>
+      <w:proofErr w:type="gramStart"/>
+      <w:r>
+        <w:rPr>
+          <w:rFonts w:ascii="Times New Roman" w:hAnsi="Times New Roman" w:cs="Times New Roman"/>
+          <w:sz w:val="24"/>
+          <w:szCs w:val="24"/>
+          <w:lang w:val="es-MX"/>
+        </w:rPr>
+        <w:t>P[</w:t>
+      </w:r>
+      <w:proofErr w:type="gramEnd"/>
+      <w:r>
+        <w:rPr>
+          <w:rFonts w:ascii="Times New Roman" w:hAnsi="Times New Roman" w:cs="Times New Roman"/>
+          <w:sz w:val="24"/>
+          <w:szCs w:val="24"/>
+          <w:lang w:val="es-MX"/>
+        </w:rPr>
+        <w:t>0] me dirige a la posición 0 del arreglo,</w:t>
       </w:r>
       <w:r>
         <w:rPr>
@@ -1514,160 +1534,112 @@
       <w:pPr>
         <w:jc w:val="both"/>
         <w:rPr>
+          <w:rFonts w:ascii="Times New Roman" w:hAnsi="Times New Roman" w:cs="Times New Roman"/>
+          <w:sz w:val="24"/>
+          <w:szCs w:val="24"/>
+          <w:lang w:val="es-MX"/>
+        </w:rPr>
+      </w:pPr>
+      <w:r>
+        <w:rPr>
+          <w:rFonts w:ascii="Times New Roman" w:hAnsi="Times New Roman" w:cs="Times New Roman"/>
+          <w:sz w:val="24"/>
+          <w:szCs w:val="24"/>
+          <w:lang w:val="es-MX"/>
+        </w:rPr>
+        <w:t>Para fijar el precio del país se realiza con un</w:t>
+      </w:r>
+      <w:r>
+        <w:rPr>
+          <w:rFonts w:ascii="Times New Roman" w:hAnsi="Times New Roman" w:cs="Times New Roman"/>
+          <w:sz w:val="24"/>
+          <w:szCs w:val="24"/>
+          <w:lang w:val="es-MX"/>
+        </w:rPr>
+        <w:t xml:space="preserve"> ciclo</w:t>
+      </w:r>
+      <w:r>
+        <w:rPr>
+          <w:rFonts w:ascii="Times New Roman" w:hAnsi="Times New Roman" w:cs="Times New Roman"/>
+          <w:sz w:val="24"/>
+          <w:szCs w:val="24"/>
+          <w:lang w:val="es-MX"/>
+        </w:rPr>
+        <w:t xml:space="preserve"> for, </w:t>
+      </w:r>
+      <w:r>
+        <w:rPr>
+          <w:rFonts w:ascii="Times New Roman" w:hAnsi="Times New Roman" w:cs="Times New Roman"/>
+          <w:sz w:val="24"/>
+          <w:szCs w:val="24"/>
+          <w:lang w:val="es-MX"/>
+        </w:rPr>
+        <w:t>tomando por referencia un valor cualquiera que se le ira sumando una cantidad fija</w:t>
+      </w:r>
+      <w:r>
+        <w:rPr>
+          <w:rFonts w:ascii="Times New Roman" w:hAnsi="Times New Roman" w:cs="Times New Roman"/>
+          <w:sz w:val="24"/>
+          <w:szCs w:val="24"/>
+          <w:lang w:val="es-MX"/>
+        </w:rPr>
+        <w:t xml:space="preserve"> </w:t>
+      </w:r>
+      <w:r>
+        <w:rPr>
+          <w:rFonts w:ascii="Times New Roman" w:hAnsi="Times New Roman" w:cs="Times New Roman"/>
+          <w:sz w:val="24"/>
+          <w:szCs w:val="24"/>
+          <w:lang w:val="es-MX"/>
+        </w:rPr>
+        <w:t>(x)</w:t>
+      </w:r>
+      <w:r>
+        <w:rPr>
+          <w:rFonts w:ascii="Times New Roman" w:hAnsi="Times New Roman" w:cs="Times New Roman"/>
+          <w:sz w:val="24"/>
+          <w:szCs w:val="24"/>
+          <w:lang w:val="es-MX"/>
+        </w:rPr>
+        <w:t xml:space="preserve">, para organizarlos en una “matriz 3x3”, </w:t>
+      </w:r>
+      <w:r>
+        <w:rPr>
+          <w:rFonts w:ascii="Times New Roman" w:hAnsi="Times New Roman" w:cs="Times New Roman"/>
+          <w:sz w:val="24"/>
+          <w:szCs w:val="24"/>
+          <w:lang w:val="es-MX"/>
+        </w:rPr>
+        <w:t xml:space="preserve">para cada región y categoría, </w:t>
+      </w:r>
+      <w:r>
+        <w:rPr>
+          <w:rFonts w:ascii="Times New Roman" w:hAnsi="Times New Roman" w:cs="Times New Roman"/>
+          <w:sz w:val="24"/>
+          <w:szCs w:val="24"/>
+          <w:lang w:val="es-MX"/>
+        </w:rPr>
+        <w:t xml:space="preserve">como se muestra en la siguiente imagen: </w:t>
+      </w:r>
+    </w:p>
+    <w:p>
+      <w:pPr>
+        <w:jc w:val="both"/>
+        <w:rPr>
+          <w:lang w:val="es-MX"/>
+        </w:rPr>
+      </w:pPr>
+    </w:p>
+    <w:p>
+      <w:pPr>
+        <w:jc w:val="both"/>
+        <w:rPr>
           <w:lang w:val="es-MX"/>
         </w:rPr>
       </w:pPr>
       <w:r>
         <w:rPr>
           <w:noProof/>
-          <w:lang w:val="es-MX"/>
-        </w:rPr>
-        <w:drawing>
-          <wp:inline distT="0" distB="0" distL="0" distR="0" wp14:anchorId="7BA7637F" wp14:editId="5FA109FA">
-            <wp:extent cx="4391638" cy="1743318"/>
-            <wp:effectExtent l="0" t="0" r="9525" b="9525"/>
-            <wp:docPr id="659055654" name="Imagen 1"/>
-            <wp:cNvGraphicFramePr>
-              <a:graphicFrameLocks xmlns:a="http://schemas.openxmlformats.org/drawingml/2006/main" noChangeAspect="1"/>
-            </wp:cNvGraphicFramePr>
-            <a:graphic xmlns:a="http://schemas.openxmlformats.org/drawingml/2006/main">
-              <a:graphicData uri="http://schemas.openxmlformats.org/drawingml/2006/picture">
-                <pic:pic xmlns:pic="http://schemas.openxmlformats.org/drawingml/2006/picture">
-                  <pic:nvPicPr>
-                    <pic:cNvPr id="659055654" name=""/>
-                    <pic:cNvPicPr/>
-                  </pic:nvPicPr>
-                  <pic:blipFill>
-                    <a:blip r:embed="rId6"/>
-                    <a:stretch>
-                      <a:fillRect/>
-                    </a:stretch>
-                  </pic:blipFill>
-                  <pic:spPr>
-                    <a:xfrm>
-                      <a:off x="0" y="0"/>
-                      <a:ext cx="4391638" cy="1743318"/>
-                    </a:xfrm>
-                    <a:prstGeom prst="rect">
-                      <a:avLst/>
-                    </a:prstGeom>
-                  </pic:spPr>
-                </pic:pic>
-              </a:graphicData>
-            </a:graphic>
-          </wp:inline>
-        </w:drawing>
-      </w:r>
-    </w:p>
-    <w:p>
-      <w:pPr>
-        <w:jc w:val="both"/>
-        <w:rPr>
-          <w:rFonts w:ascii="Times New Roman" w:hAnsi="Times New Roman" w:cs="Times New Roman"/>
-          <w:sz w:val="24"/>
-          <w:szCs w:val="24"/>
-          <w:lang w:val="es-MX"/>
-        </w:rPr>
-      </w:pPr>
-      <w:r>
-        <w:rPr>
-          <w:rFonts w:ascii="Times New Roman" w:hAnsi="Times New Roman" w:cs="Times New Roman"/>
-          <w:sz w:val="24"/>
-          <w:szCs w:val="24"/>
-          <w:lang w:val="es-MX"/>
-        </w:rPr>
-        <w:t>Para fijar el precio del país se realiza con un</w:t>
-      </w:r>
-      <w:r>
-        <w:rPr>
-          <w:rFonts w:ascii="Times New Roman" w:hAnsi="Times New Roman" w:cs="Times New Roman"/>
-          <w:sz w:val="24"/>
-          <w:szCs w:val="24"/>
-          <w:lang w:val="es-MX"/>
-        </w:rPr>
-        <w:t xml:space="preserve"> ciclo</w:t>
-      </w:r>
-      <w:r>
-        <w:rPr>
-          <w:rFonts w:ascii="Times New Roman" w:hAnsi="Times New Roman" w:cs="Times New Roman"/>
-          <w:sz w:val="24"/>
-          <w:szCs w:val="24"/>
-          <w:lang w:val="es-MX"/>
-        </w:rPr>
-        <w:t xml:space="preserve"> for, </w:t>
-      </w:r>
-      <w:r>
-        <w:rPr>
-          <w:rFonts w:ascii="Times New Roman" w:hAnsi="Times New Roman" w:cs="Times New Roman"/>
-          <w:sz w:val="24"/>
-          <w:szCs w:val="24"/>
-          <w:lang w:val="es-MX"/>
-        </w:rPr>
-        <w:t>tomando por referencia un valor cualquiera que se le ira sumando una cantidad fija</w:t>
-      </w:r>
-      <w:r>
-        <w:rPr>
-          <w:rFonts w:ascii="Times New Roman" w:hAnsi="Times New Roman" w:cs="Times New Roman"/>
-          <w:sz w:val="24"/>
-          <w:szCs w:val="24"/>
-          <w:lang w:val="es-MX"/>
-        </w:rPr>
-        <w:t xml:space="preserve"> </w:t>
-      </w:r>
-      <w:r>
-        <w:rPr>
-          <w:rFonts w:ascii="Times New Roman" w:hAnsi="Times New Roman" w:cs="Times New Roman"/>
-          <w:sz w:val="24"/>
-          <w:szCs w:val="24"/>
-          <w:lang w:val="es-MX"/>
-        </w:rPr>
-        <w:t>(x)</w:t>
-      </w:r>
-      <w:r>
-        <w:rPr>
-          <w:rFonts w:ascii="Times New Roman" w:hAnsi="Times New Roman" w:cs="Times New Roman"/>
-          <w:sz w:val="24"/>
-          <w:szCs w:val="24"/>
-          <w:lang w:val="es-MX"/>
-        </w:rPr>
-        <w:t xml:space="preserve">, para organizarlos en una “matriz 3x3”, </w:t>
-      </w:r>
-      <w:r>
-        <w:rPr>
-          <w:rFonts w:ascii="Times New Roman" w:hAnsi="Times New Roman" w:cs="Times New Roman"/>
-          <w:sz w:val="24"/>
-          <w:szCs w:val="24"/>
-          <w:lang w:val="es-MX"/>
-        </w:rPr>
-        <w:t xml:space="preserve">para cada región y categoría, </w:t>
-      </w:r>
-      <w:r>
-        <w:rPr>
-          <w:rFonts w:ascii="Times New Roman" w:hAnsi="Times New Roman" w:cs="Times New Roman"/>
-          <w:sz w:val="24"/>
-          <w:szCs w:val="24"/>
-          <w:lang w:val="es-MX"/>
-        </w:rPr>
-        <w:t xml:space="preserve">como se muestra en la siguiente imagen: </w:t>
-      </w:r>
-    </w:p>
-    <w:p>
-      <w:pPr>
-        <w:jc w:val="both"/>
-        <w:rPr>
-          <w:lang w:val="es-MX"/>
-        </w:rPr>
-      </w:pPr>
-    </w:p>
-    <w:p>
-      <w:pPr>
-        <w:jc w:val="both"/>
-        <w:rPr>
-          <w:lang w:val="es-MX"/>
-        </w:rPr>
-      </w:pPr>
-      <w:r>
-        <w:rPr>
           <w:lang w:val="es-MX"/>
         </w:rPr>
         <w:drawing>
@@ -1686,7 +1658,7 @@
                     <pic:cNvPicPr/>
                   </pic:nvPicPr>
                   <pic:blipFill>
-                    <a:blip r:embed="rId7"/>
+                    <a:blip r:embed="rId6"/>
                     <a:stretch>
                       <a:fillRect/>
                     </a:stretch>
@@ -1727,6 +1699,62 @@
       <w:pPr>
         <w:jc w:val="both"/>
         <w:rPr>
+          <w:lang w:val="es-MX"/>
+        </w:rPr>
+      </w:pPr>
+    </w:p>
+    <w:p>
+      <w:pPr>
+        <w:jc w:val="both"/>
+        <w:rPr>
+          <w:lang w:val="es-MX"/>
+        </w:rPr>
+      </w:pPr>
+    </w:p>
+    <w:p>
+      <w:pPr>
+        <w:jc w:val="both"/>
+        <w:rPr>
+          <w:lang w:val="es-MX"/>
+        </w:rPr>
+      </w:pPr>
+    </w:p>
+    <w:p>
+      <w:pPr>
+        <w:jc w:val="both"/>
+        <w:rPr>
+          <w:lang w:val="es-MX"/>
+        </w:rPr>
+      </w:pPr>
+    </w:p>
+    <w:p>
+      <w:pPr>
+        <w:jc w:val="both"/>
+        <w:rPr>
+          <w:lang w:val="es-MX"/>
+        </w:rPr>
+      </w:pPr>
+    </w:p>
+    <w:p>
+      <w:pPr>
+        <w:jc w:val="both"/>
+        <w:rPr>
+          <w:lang w:val="es-MX"/>
+        </w:rPr>
+      </w:pPr>
+    </w:p>
+    <w:p>
+      <w:pPr>
+        <w:jc w:val="both"/>
+        <w:rPr>
+          <w:lang w:val="es-MX"/>
+        </w:rPr>
+      </w:pPr>
+    </w:p>
+    <w:p>
+      <w:pPr>
+        <w:jc w:val="both"/>
+        <w:rPr>
           <w:rFonts w:ascii="Times New Roman" w:hAnsi="Times New Roman" w:cs="Times New Roman"/>
           <w:sz w:val="24"/>
           <w:szCs w:val="24"/>
@@ -1738,7 +1766,6 @@
           <w:noProof/>
           <w:lang w:val="es-MX"/>
         </w:rPr>
-        <w:lastRenderedPageBreak/>
         <mc:AlternateContent>
           <mc:Choice Requires="wps">
             <w:drawing>
@@ -2717,16 +2744,8 @@
           <w:sz w:val="24"/>
           <w:szCs w:val="24"/>
         </w:rPr>
-        <w:t xml:space="preserve">Para eliminar y crear el surtidor, primero hay que ubicarse en la estación en específico, eso se hace por medio del código y por medio de un puntero que buscara el código de la estación, una vez ubicados ahí, la idea es que se despliegue la pregunta de eliminar o crear surtidor, si </w:t>
-      </w:r>
-      <w:r>
-        <w:rPr>
-          <w:rFonts w:ascii="Times New Roman" w:hAnsi="Times New Roman" w:cs="Times New Roman"/>
-          <w:sz w:val="24"/>
-          <w:szCs w:val="24"/>
-        </w:rPr>
         <w:lastRenderedPageBreak/>
-        <w:t>es crear, se debe verificar si se puede hacer, viendo si hay menos de 12 surtidores en la estación y para eliminar un surtidor, hay que verificar si es el único en la isla, para</w:t>
+        <w:t>Para eliminar y crear el surtidor, primero hay que ubicarse en la estación en específico, eso se hace por medio del código y por medio de un puntero que buscara el código de la estación, una vez ubicados ahí, la idea es que se despliegue la pregunta de eliminar o crear surtidor, si es crear, se debe verificar si se puede hacer, viendo si hay menos de 12 surtidores en la estación y para eliminar un surtidor, hay que verificar si es el único en la isla, para</w:t>
       </w:r>
       <w:r>
         <w:rPr>
@@ -2805,59 +2824,6 @@
       <w:r>
         <w:rPr>
           <w:rFonts w:ascii="Times New Roman" w:hAnsi="Times New Roman" w:cs="Times New Roman"/>
-          <w:noProof/>
-          <w:sz w:val="24"/>
-          <w:szCs w:val="24"/>
-        </w:rPr>
-        <w:drawing>
-          <wp:inline distT="0" distB="0" distL="0" distR="0" wp14:anchorId="42BDA5E3" wp14:editId="20629C0E">
-            <wp:extent cx="1647825" cy="1738004"/>
-            <wp:effectExtent l="0" t="0" r="0" b="0"/>
-            <wp:docPr id="1171203277" name="Imagen 1"/>
-            <wp:cNvGraphicFramePr>
-              <a:graphicFrameLocks xmlns:a="http://schemas.openxmlformats.org/drawingml/2006/main" noChangeAspect="1"/>
-            </wp:cNvGraphicFramePr>
-            <a:graphic xmlns:a="http://schemas.openxmlformats.org/drawingml/2006/main">
-              <a:graphicData uri="http://schemas.openxmlformats.org/drawingml/2006/picture">
-                <pic:pic xmlns:pic="http://schemas.openxmlformats.org/drawingml/2006/picture">
-                  <pic:nvPicPr>
-                    <pic:cNvPr id="1171203277" name=""/>
-                    <pic:cNvPicPr/>
-                  </pic:nvPicPr>
-                  <pic:blipFill>
-                    <a:blip r:embed="rId8"/>
-                    <a:stretch>
-                      <a:fillRect/>
-                    </a:stretch>
-                  </pic:blipFill>
-                  <pic:spPr>
-                    <a:xfrm>
-                      <a:off x="0" y="0"/>
-                      <a:ext cx="1653190" cy="1743663"/>
-                    </a:xfrm>
-                    <a:prstGeom prst="rect">
-                      <a:avLst/>
-                    </a:prstGeom>
-                  </pic:spPr>
-                </pic:pic>
-              </a:graphicData>
-            </a:graphic>
-          </wp:inline>
-        </w:drawing>
-      </w:r>
-    </w:p>
-    <w:p>
-      <w:pPr>
-        <w:jc w:val="both"/>
-        <w:rPr>
-          <w:rFonts w:ascii="Times New Roman" w:hAnsi="Times New Roman" w:cs="Times New Roman"/>
-          <w:sz w:val="24"/>
-          <w:szCs w:val="24"/>
-        </w:rPr>
-      </w:pPr>
-      <w:r>
-        <w:rPr>
-          <w:rFonts w:ascii="Times New Roman" w:hAnsi="Times New Roman" w:cs="Times New Roman"/>
           <w:sz w:val="24"/>
           <w:szCs w:val="24"/>
         </w:rPr>
@@ -3058,59 +3024,6 @@
       <w:r>
         <w:rPr>
           <w:rFonts w:ascii="Times New Roman" w:hAnsi="Times New Roman" w:cs="Times New Roman"/>
-          <w:noProof/>
-          <w:sz w:val="24"/>
-          <w:szCs w:val="24"/>
-        </w:rPr>
-        <w:drawing>
-          <wp:inline distT="0" distB="0" distL="0" distR="0" wp14:anchorId="4AA3318D" wp14:editId="4E820884">
-            <wp:extent cx="1517533" cy="1600200"/>
-            <wp:effectExtent l="0" t="0" r="6985" b="0"/>
-            <wp:docPr id="1446209711" name="Imagen 1"/>
-            <wp:cNvGraphicFramePr>
-              <a:graphicFrameLocks xmlns:a="http://schemas.openxmlformats.org/drawingml/2006/main" noChangeAspect="1"/>
-            </wp:cNvGraphicFramePr>
-            <a:graphic xmlns:a="http://schemas.openxmlformats.org/drawingml/2006/main">
-              <a:graphicData uri="http://schemas.openxmlformats.org/drawingml/2006/picture">
-                <pic:pic xmlns:pic="http://schemas.openxmlformats.org/drawingml/2006/picture">
-                  <pic:nvPicPr>
-                    <pic:cNvPr id="1446209711" name=""/>
-                    <pic:cNvPicPr/>
-                  </pic:nvPicPr>
-                  <pic:blipFill>
-                    <a:blip r:embed="rId9"/>
-                    <a:stretch>
-                      <a:fillRect/>
-                    </a:stretch>
-                  </pic:blipFill>
-                  <pic:spPr>
-                    <a:xfrm>
-                      <a:off x="0" y="0"/>
-                      <a:ext cx="1519809" cy="1602600"/>
-                    </a:xfrm>
-                    <a:prstGeom prst="rect">
-                      <a:avLst/>
-                    </a:prstGeom>
-                  </pic:spPr>
-                </pic:pic>
-              </a:graphicData>
-            </a:graphic>
-          </wp:inline>
-        </w:drawing>
-      </w:r>
-    </w:p>
-    <w:p>
-      <w:pPr>
-        <w:jc w:val="both"/>
-        <w:rPr>
-          <w:rFonts w:ascii="Times New Roman" w:hAnsi="Times New Roman" w:cs="Times New Roman"/>
-          <w:sz w:val="24"/>
-          <w:szCs w:val="24"/>
-        </w:rPr>
-      </w:pPr>
-      <w:r>
-        <w:rPr>
-          <w:rFonts w:ascii="Times New Roman" w:hAnsi="Times New Roman" w:cs="Times New Roman"/>
           <w:sz w:val="24"/>
           <w:szCs w:val="24"/>
         </w:rPr>
@@ -3132,7 +3045,6 @@
           <w:sz w:val="24"/>
           <w:szCs w:val="24"/>
         </w:rPr>
-        <w:lastRenderedPageBreak/>
         <w:t>La fuga de combustible se debe hacer con dos valores, teniendo el valor total de litros vendidos por una categoría en específico de una estación en específico, más la cantidad de litros que hay en esa categoría, después, hay que hacer una comparación de la cantidad total que tiene el tanque, si la suma de todas las cantidades es igual o mayor al 95% de la cantidad máxima que puede almacenar el tanque, se debe decir que no hay fugas.</w:t>
       </w:r>
     </w:p>
@@ -3153,170 +3065,6 @@
           <w:rFonts w:ascii="Times New Roman" w:hAnsi="Times New Roman" w:cs="Times New Roman"/>
           <w:sz w:val="24"/>
           <w:szCs w:val="24"/>
-        </w:rPr>
-      </w:pPr>
-    </w:p>
-    <w:p>
-      <w:pPr>
-        <w:jc w:val="both"/>
-        <w:rPr>
-          <w:rFonts w:ascii="Times New Roman" w:hAnsi="Times New Roman" w:cs="Times New Roman"/>
-          <w:sz w:val="24"/>
-          <w:szCs w:val="24"/>
-        </w:rPr>
-      </w:pPr>
-    </w:p>
-    <w:p>
-      <w:pPr>
-        <w:jc w:val="both"/>
-        <w:rPr>
-          <w:rFonts w:ascii="Times New Roman" w:hAnsi="Times New Roman" w:cs="Times New Roman"/>
-          <w:sz w:val="24"/>
-          <w:szCs w:val="24"/>
-          <w:lang w:val="es-MX"/>
-        </w:rPr>
-      </w:pPr>
-    </w:p>
-    <w:p>
-      <w:pPr>
-        <w:jc w:val="both"/>
-        <w:rPr>
-          <w:rFonts w:ascii="Times New Roman" w:hAnsi="Times New Roman" w:cs="Times New Roman"/>
-          <w:sz w:val="24"/>
-          <w:szCs w:val="24"/>
-          <w:lang w:val="es-MX"/>
-        </w:rPr>
-      </w:pPr>
-    </w:p>
-    <w:p>
-      <w:pPr>
-        <w:jc w:val="both"/>
-        <w:rPr>
-          <w:rFonts w:ascii="Times New Roman" w:hAnsi="Times New Roman" w:cs="Times New Roman"/>
-          <w:sz w:val="24"/>
-          <w:szCs w:val="24"/>
-          <w:lang w:val="es-MX"/>
-        </w:rPr>
-      </w:pPr>
-    </w:p>
-    <w:p>
-      <w:pPr>
-        <w:jc w:val="both"/>
-        <w:rPr>
-          <w:rFonts w:ascii="Times New Roman" w:hAnsi="Times New Roman" w:cs="Times New Roman"/>
-          <w:sz w:val="24"/>
-          <w:szCs w:val="24"/>
-          <w:lang w:val="es-MX"/>
-        </w:rPr>
-      </w:pPr>
-    </w:p>
-    <w:p>
-      <w:pPr>
-        <w:jc w:val="both"/>
-        <w:rPr>
-          <w:rFonts w:ascii="Times New Roman" w:hAnsi="Times New Roman" w:cs="Times New Roman"/>
-          <w:sz w:val="24"/>
-          <w:szCs w:val="24"/>
-          <w:lang w:val="es-MX"/>
-        </w:rPr>
-      </w:pPr>
-    </w:p>
-    <w:p>
-      <w:pPr>
-        <w:jc w:val="both"/>
-        <w:rPr>
-          <w:rFonts w:ascii="Times New Roman" w:hAnsi="Times New Roman" w:cs="Times New Roman"/>
-          <w:sz w:val="24"/>
-          <w:szCs w:val="24"/>
-          <w:lang w:val="es-MX"/>
-        </w:rPr>
-      </w:pPr>
-    </w:p>
-    <w:p>
-      <w:pPr>
-        <w:jc w:val="both"/>
-        <w:rPr>
-          <w:rFonts w:ascii="Times New Roman" w:hAnsi="Times New Roman" w:cs="Times New Roman"/>
-          <w:sz w:val="24"/>
-          <w:szCs w:val="24"/>
-          <w:lang w:val="es-MX"/>
-        </w:rPr>
-      </w:pPr>
-    </w:p>
-    <w:p>
-      <w:pPr>
-        <w:jc w:val="both"/>
-        <w:rPr>
-          <w:rFonts w:ascii="Times New Roman" w:hAnsi="Times New Roman" w:cs="Times New Roman"/>
-          <w:sz w:val="24"/>
-          <w:szCs w:val="24"/>
-          <w:lang w:val="es-MX"/>
-        </w:rPr>
-      </w:pPr>
-    </w:p>
-    <w:p>
-      <w:pPr>
-        <w:jc w:val="both"/>
-        <w:rPr>
-          <w:rFonts w:ascii="Times New Roman" w:hAnsi="Times New Roman" w:cs="Times New Roman"/>
-          <w:sz w:val="24"/>
-          <w:szCs w:val="24"/>
-          <w:lang w:val="es-MX"/>
-        </w:rPr>
-      </w:pPr>
-    </w:p>
-    <w:p>
-      <w:pPr>
-        <w:jc w:val="both"/>
-        <w:rPr>
-          <w:rFonts w:ascii="Times New Roman" w:hAnsi="Times New Roman" w:cs="Times New Roman"/>
-          <w:sz w:val="24"/>
-          <w:szCs w:val="24"/>
-          <w:lang w:val="es-MX"/>
-        </w:rPr>
-      </w:pPr>
-    </w:p>
-    <w:p>
-      <w:pPr>
-        <w:jc w:val="both"/>
-        <w:rPr>
-          <w:rFonts w:ascii="Times New Roman" w:hAnsi="Times New Roman" w:cs="Times New Roman"/>
-          <w:sz w:val="24"/>
-          <w:szCs w:val="24"/>
-          <w:lang w:val="es-MX"/>
-        </w:rPr>
-      </w:pPr>
-    </w:p>
-    <w:p>
-      <w:pPr>
-        <w:jc w:val="both"/>
-        <w:rPr>
-          <w:rFonts w:ascii="Times New Roman" w:hAnsi="Times New Roman" w:cs="Times New Roman"/>
-          <w:sz w:val="24"/>
-          <w:szCs w:val="24"/>
-          <w:lang w:val="es-MX"/>
-        </w:rPr>
-      </w:pPr>
-    </w:p>
-    <w:p>
-      <w:pPr>
-        <w:jc w:val="both"/>
-        <w:rPr>
-          <w:rFonts w:ascii="Times New Roman" w:hAnsi="Times New Roman" w:cs="Times New Roman"/>
-          <w:sz w:val="24"/>
-          <w:szCs w:val="24"/>
-          <w:lang w:val="es-MX"/>
-        </w:rPr>
-      </w:pPr>
-    </w:p>
-    <w:p>
-      <w:pPr>
-        <w:jc w:val="both"/>
-        <w:rPr>
-          <w:rFonts w:ascii="Times New Roman" w:hAnsi="Times New Roman" w:cs="Times New Roman"/>
-          <w:sz w:val="24"/>
-          <w:szCs w:val="24"/>
-          <w:lang w:val="es-MX"/>
         </w:rPr>
       </w:pPr>
     </w:p>
@@ -3394,6 +3142,7 @@
           <w:sz w:val="24"/>
           <w:szCs w:val="24"/>
         </w:rPr>
+        <w:lastRenderedPageBreak/>
         <w:t>Diagrama de notación UML simplificado</w:t>
       </w:r>
     </w:p>
@@ -3558,7 +3307,6 @@
                 <w:szCs w:val="24"/>
                 <w:lang w:val="es-MX"/>
               </w:rPr>
-              <w:lastRenderedPageBreak/>
               <w:t xml:space="preserve">- </w:t>
             </w:r>
             <w:r>
@@ -4179,7 +3927,7 @@
                     <pic:cNvPicPr/>
                   </pic:nvPicPr>
                   <pic:blipFill>
-                    <a:blip r:embed="rId10">
+                    <a:blip r:embed="rId7">
                       <a:extLst>
                         <a:ext uri="{28A0092B-C50C-407E-A947-70E740481C1C}">
                           <a14:useLocalDpi xmlns:a14="http://schemas.microsoft.com/office/drawing/2010/main" val="0"/>
@@ -4245,7 +3993,7 @@
                     <pic:cNvPicPr/>
                   </pic:nvPicPr>
                   <pic:blipFill>
-                    <a:blip r:embed="rId11">
+                    <a:blip r:embed="rId8">
                       <a:extLst>
                         <a:ext uri="{28A0092B-C50C-407E-A947-70E740481C1C}">
                           <a14:useLocalDpi xmlns:a14="http://schemas.microsoft.com/office/drawing/2010/main" val="0"/>

</xml_diff>